<commit_message>
Made a few more changes
</commit_message>
<xml_diff>
--- a/arcane/static/rcPoster.docx
+++ b/arcane/static/rcPoster.docx
@@ -452,28 +452,8 @@
           <w:szCs w:val="72"/>
         </w:rPr>
       </w:pPr>
-    </w:p>
-    <w:p>
-      <w:pPr>
-        <w:pStyle w:val="TextBody"/>
-        <w:widowControl/>
-        <w:pBdr>
-          <w:top w:val="nil"/>
-          <w:left w:val="nil"/>
-          <w:bottom w:val="nil"/>
-          <w:right w:val="nil"/>
-        </w:pBdr>
-        <w:spacing w:after="150" w:line="864" w:lineRule="atLeast"/>
-        <w:ind w:right="346"/>
-        <w:jc w:val="both"/>
-        <w:rPr>
-          <w:rFonts w:asciiTheme="minorHAnsi" w:hAnsiTheme="minorHAnsi"/>
-          <w:b/>
-          <w:color w:val="FFFFFF" w:themeColor="background1"/>
-          <w:sz w:val="64"/>
-          <w:szCs w:val="72"/>
-        </w:rPr>
-      </w:pPr>
+      <w:bookmarkStart w:id="0" w:name="_GoBack"/>
+      <w:bookmarkEnd w:id="0"/>
     </w:p>
     <w:p>
       <w:pPr>
@@ -679,7 +659,7 @@
           <w:sz w:val="64"/>
           <w:szCs w:val="72"/>
         </w:rPr>
-        <w:t>RESTful API server setup</w:t>
+        <w:t>Adding songs to the queue</w:t>
       </w:r>
     </w:p>
     <w:p>
@@ -714,7 +694,7 @@
           <w:sz w:val="64"/>
           <w:szCs w:val="72"/>
         </w:rPr>
-        <w:t>Request Pagination</w:t>
+        <w:t>RESTful API server setup</w:t>
       </w:r>
     </w:p>
     <w:p>
@@ -749,30 +729,43 @@
           <w:sz w:val="64"/>
           <w:szCs w:val="72"/>
         </w:rPr>
+        <w:t>Request Pagination</w:t>
+      </w:r>
+    </w:p>
+    <w:p>
+      <w:pPr>
+        <w:pStyle w:val="TextBody"/>
+        <w:widowControl/>
+        <w:numPr>
+          <w:ilvl w:val="0"/>
+          <w:numId w:val="4"/>
+        </w:numPr>
+        <w:pBdr>
+          <w:top w:val="nil"/>
+          <w:left w:val="nil"/>
+          <w:bottom w:val="nil"/>
+          <w:right w:val="nil"/>
+        </w:pBdr>
+        <w:spacing w:after="150" w:line="864" w:lineRule="atLeast"/>
+        <w:ind w:right="346"/>
+        <w:jc w:val="both"/>
+        <w:rPr>
+          <w:rFonts w:asciiTheme="minorHAnsi" w:hAnsiTheme="minorHAnsi"/>
+          <w:b/>
+          <w:color w:val="FFFFFF" w:themeColor="background1"/>
+          <w:sz w:val="64"/>
+          <w:szCs w:val="72"/>
+        </w:rPr>
+      </w:pPr>
+      <w:r>
+        <w:rPr>
+          <w:rFonts w:asciiTheme="minorHAnsi" w:hAnsiTheme="minorHAnsi"/>
+          <w:color w:val="FFFFFF" w:themeColor="background1"/>
+          <w:sz w:val="64"/>
+          <w:szCs w:val="72"/>
+        </w:rPr>
         <w:t>Dynamically changing app theme</w:t>
       </w:r>
-    </w:p>
-    <w:p>
-      <w:pPr>
-        <w:pStyle w:val="TextBody"/>
-        <w:widowControl/>
-        <w:pBdr>
-          <w:top w:val="nil"/>
-          <w:left w:val="nil"/>
-          <w:bottom w:val="nil"/>
-          <w:right w:val="nil"/>
-        </w:pBdr>
-        <w:spacing w:after="150" w:line="864" w:lineRule="atLeast"/>
-        <w:ind w:left="720" w:right="346"/>
-        <w:jc w:val="both"/>
-        <w:rPr>
-          <w:rFonts w:asciiTheme="minorHAnsi" w:hAnsiTheme="minorHAnsi"/>
-          <w:b/>
-          <w:color w:val="FFFFFF" w:themeColor="background1"/>
-          <w:sz w:val="64"/>
-          <w:szCs w:val="72"/>
-        </w:rPr>
-      </w:pPr>
     </w:p>
     <w:p>
       <w:pPr>
@@ -1479,28 +1472,6 @@
           <w:right w:val="nil"/>
         </w:pBdr>
         <w:spacing w:after="150" w:line="864" w:lineRule="atLeast"/>
-        <w:ind w:left="734"/>
-        <w:jc w:val="both"/>
-        <w:rPr>
-          <w:rFonts w:asciiTheme="minorHAnsi" w:hAnsiTheme="minorHAnsi"/>
-          <w:color w:val="FFFFFF" w:themeColor="background1"/>
-          <w:sz w:val="64"/>
-          <w:szCs w:val="72"/>
-        </w:rPr>
-      </w:pPr>
-    </w:p>
-    <w:p>
-      <w:pPr>
-        <w:pStyle w:val="TextBody"/>
-        <w:widowControl/>
-        <w:pBdr>
-          <w:top w:val="nil"/>
-          <w:left w:val="nil"/>
-          <w:bottom w:val="nil"/>
-          <w:right w:val="nil"/>
-        </w:pBdr>
-        <w:spacing w:after="150" w:line="864" w:lineRule="atLeast"/>
-        <w:ind w:left="734"/>
         <w:jc w:val="both"/>
         <w:rPr>
           <w:rFonts w:asciiTheme="minorHAnsi" w:hAnsiTheme="minorHAnsi"/>
@@ -1681,8 +1652,6 @@
         </w:rPr>
         <w:t xml:space="preserve"> then employed to find and resize album and artist images.</w:t>
       </w:r>
-      <w:bookmarkStart w:id="0" w:name="_GoBack"/>
-      <w:bookmarkEnd w:id="0"/>
     </w:p>
     <w:sectPr>
       <w:type w:val="continuous"/>

</xml_diff>

<commit_message>
Added search to challenges
</commit_message>
<xml_diff>
--- a/arcane/static/rcPoster.docx
+++ b/arcane/static/rcPoster.docx
@@ -219,27 +219,7 @@
           <w:sz w:val="64"/>
           <w:szCs w:val="72"/>
         </w:rPr>
-        <w:t xml:space="preserve">Common music applications on the web exist to service the needs of artists and listeners. Spotify and Pandora are examples of applications that focus on the needs of the listener, while SoundCloud or </w:t>
-      </w:r>
-      <w:proofErr w:type="spellStart"/>
-      <w:r>
-        <w:rPr>
-          <w:rFonts w:asciiTheme="minorHAnsi" w:hAnsiTheme="minorHAnsi"/>
-          <w:color w:val="FFFFFF" w:themeColor="background1"/>
-          <w:sz w:val="64"/>
-          <w:szCs w:val="72"/>
-        </w:rPr>
-        <w:t>BandCamp</w:t>
-      </w:r>
-      <w:proofErr w:type="spellEnd"/>
-      <w:r>
-        <w:rPr>
-          <w:rFonts w:asciiTheme="minorHAnsi" w:hAnsiTheme="minorHAnsi"/>
-          <w:color w:val="FFFFFF" w:themeColor="background1"/>
-          <w:sz w:val="64"/>
-          <w:szCs w:val="72"/>
-        </w:rPr>
-        <w:t xml:space="preserve"> focus more on creating a platform focused on artist. Arcane Streaming is based on the idea that many music enthusiasts want to find exciting, new arti</w:t>
+        <w:t>Common music applications on the web exist to service the needs of artists and listeners. Spotify and Pandora are examples of applications that focus on the needs of the listener, while SoundCloud or BandCamp focus more on creating a platform focused on artist. Arcane Streaming is based on the idea that many music enthusiasts want to find exciting, new arti</w:t>
       </w:r>
       <w:r>
         <w:rPr>
@@ -452,8 +432,6 @@
           <w:szCs w:val="72"/>
         </w:rPr>
       </w:pPr>
-      <w:bookmarkStart w:id="0" w:name="_GoBack"/>
-      <w:bookmarkEnd w:id="0"/>
     </w:p>
     <w:p>
       <w:pPr>
@@ -729,7 +707,16 @@
           <w:sz w:val="64"/>
           <w:szCs w:val="72"/>
         </w:rPr>
-        <w:t>Request Pagination</w:t>
+        <w:t>Request p</w:t>
+      </w:r>
+      <w:r>
+        <w:rPr>
+          <w:rFonts w:asciiTheme="minorHAnsi" w:hAnsiTheme="minorHAnsi"/>
+          <w:color w:val="FFFFFF" w:themeColor="background1"/>
+          <w:sz w:val="64"/>
+          <w:szCs w:val="72"/>
+        </w:rPr>
+        <w:t>agination</w:t>
       </w:r>
     </w:p>
     <w:p>
@@ -765,6 +752,52 @@
           <w:szCs w:val="72"/>
         </w:rPr>
         <w:t>Dynamically changing app theme</w:t>
+      </w:r>
+    </w:p>
+    <w:p>
+      <w:pPr>
+        <w:pStyle w:val="TextBody"/>
+        <w:widowControl/>
+        <w:numPr>
+          <w:ilvl w:val="0"/>
+          <w:numId w:val="4"/>
+        </w:numPr>
+        <w:pBdr>
+          <w:top w:val="nil"/>
+          <w:left w:val="nil"/>
+          <w:bottom w:val="nil"/>
+          <w:right w:val="nil"/>
+        </w:pBdr>
+        <w:spacing w:after="150" w:line="864" w:lineRule="atLeast"/>
+        <w:ind w:right="346"/>
+        <w:jc w:val="both"/>
+        <w:rPr>
+          <w:rFonts w:asciiTheme="minorHAnsi" w:hAnsiTheme="minorHAnsi"/>
+          <w:b/>
+          <w:color w:val="FFFFFF" w:themeColor="background1"/>
+          <w:sz w:val="64"/>
+          <w:szCs w:val="72"/>
+        </w:rPr>
+      </w:pPr>
+      <w:r>
+        <w:rPr>
+          <w:rFonts w:asciiTheme="minorHAnsi" w:hAnsiTheme="minorHAnsi"/>
+          <w:color w:val="FFFFFF" w:themeColor="background1"/>
+          <w:sz w:val="64"/>
+          <w:szCs w:val="72"/>
+        </w:rPr>
+        <w:t>Full database s</w:t>
+      </w:r>
+      <w:bookmarkStart w:id="0" w:name="_GoBack"/>
+      <w:bookmarkEnd w:id="0"/>
+      <w:r>
+        <w:rPr>
+          <w:rFonts w:asciiTheme="minorHAnsi" w:hAnsiTheme="minorHAnsi"/>
+          <w:color w:val="FFFFFF" w:themeColor="background1"/>
+          <w:sz w:val="64"/>
+          <w:szCs w:val="72"/>
+        </w:rPr>
+        <w:t>earch</w:t>
       </w:r>
     </w:p>
     <w:p>
@@ -1312,7 +1345,6 @@
           <w:szCs w:val="72"/>
         </w:rPr>
       </w:pPr>
-      <w:proofErr w:type="spellStart"/>
       <w:r>
         <w:rPr>
           <w:rFonts w:asciiTheme="minorHAnsi" w:hAnsiTheme="minorHAnsi"/>
@@ -1322,7 +1354,6 @@
         </w:rPr>
         <w:t>Webpack</w:t>
       </w:r>
-      <w:proofErr w:type="spellEnd"/>
       <w:r>
         <w:rPr>
           <w:rFonts w:asciiTheme="minorHAnsi" w:hAnsiTheme="minorHAnsi"/>
@@ -1438,27 +1469,7 @@
           <w:sz w:val="64"/>
           <w:szCs w:val="72"/>
         </w:rPr>
-        <w:t xml:space="preserve">React </w:t>
-      </w:r>
-      <w:proofErr w:type="spellStart"/>
-      <w:r>
-        <w:rPr>
-          <w:rFonts w:asciiTheme="minorHAnsi" w:hAnsiTheme="minorHAnsi"/>
-          <w:color w:val="FFFFFF" w:themeColor="background1"/>
-          <w:sz w:val="64"/>
-          <w:szCs w:val="72"/>
-        </w:rPr>
-        <w:t>Dropzone</w:t>
-      </w:r>
-      <w:proofErr w:type="spellEnd"/>
-      <w:r>
-        <w:rPr>
-          <w:rFonts w:asciiTheme="minorHAnsi" w:hAnsiTheme="minorHAnsi"/>
-          <w:color w:val="FFFFFF" w:themeColor="background1"/>
-          <w:sz w:val="64"/>
-          <w:szCs w:val="72"/>
-        </w:rPr>
-        <w:t xml:space="preserve"> – Drag and Drop uploading</w:t>
+        <w:t>React Dropzone – Drag and Drop uploading</w:t>
       </w:r>
     </w:p>
     <w:p>
@@ -1551,6 +1562,28 @@
           </wp:inline>
         </w:drawing>
       </w:r>
+    </w:p>
+    <w:p>
+      <w:pPr>
+        <w:pStyle w:val="TextBody"/>
+        <w:widowControl/>
+        <w:pBdr>
+          <w:top w:val="nil"/>
+          <w:left w:val="nil"/>
+          <w:bottom w:val="nil"/>
+          <w:right w:val="nil"/>
+        </w:pBdr>
+        <w:spacing w:after="150" w:line="864" w:lineRule="atLeast"/>
+        <w:ind w:right="346"/>
+        <w:jc w:val="both"/>
+        <w:rPr>
+          <w:rFonts w:asciiTheme="minorHAnsi" w:hAnsiTheme="minorHAnsi"/>
+          <w:b/>
+          <w:color w:val="FFFFFF" w:themeColor="background1"/>
+          <w:sz w:val="64"/>
+          <w:szCs w:val="72"/>
+        </w:rPr>
+      </w:pPr>
     </w:p>
     <w:p>
       <w:pPr>

</xml_diff>